<commit_message>
Deployed 505edf0 with MkDocs version: 1.6.0
</commit_message>
<xml_diff>
--- a/img/JapanPRS2024_AppForm_v2.docx
+++ b/img/JapanPRS2024_AppForm_v2.docx
@@ -19,17 +19,7 @@
           <w:sz w:val="28"/>
           <w:szCs w:val="28"/>
         </w:rPr>
-        <w:t>PRS Workshop, University of Tokyo, 31</w:t>
-      </w:r>
-      <w:r>
-        <w:rPr>
-          <w:b/>
-          <w:bCs/>
-          <w:sz w:val="28"/>
-          <w:szCs w:val="28"/>
-          <w:vertAlign w:val="superscript"/>
-        </w:rPr>
-        <w:t>st</w:t>
+        <w:t xml:space="preserve">PRS Workshop, University of Tokyo, 31 August – </w:t>
       </w:r>
       <w:r>
         <w:rPr>
@@ -38,17 +28,7 @@
           <w:sz w:val="28"/>
           <w:szCs w:val="28"/>
         </w:rPr>
-        <w:t xml:space="preserve"> August – 1</w:t>
-      </w:r>
-      <w:r>
-        <w:rPr>
-          <w:b/>
-          <w:bCs/>
-          <w:sz w:val="28"/>
-          <w:szCs w:val="28"/>
-          <w:vertAlign w:val="superscript"/>
-        </w:rPr>
-        <w:t>st</w:t>
+        <w:t>1</w:t>
       </w:r>
       <w:r>
         <w:rPr>
@@ -244,46 +224,16 @@
     </w:p>
     <w:p>
       <w:r>
-        <w:t>Will you bring your own laptop</w:t>
-      </w:r>
-      <w:r>
-        <w:rPr>
-          <w:rFonts w:hint="eastAsia"/>
-          <w:lang w:eastAsia="ja-JP"/>
-        </w:rPr>
-        <w:t xml:space="preserve"> </w:t>
-      </w:r>
-      <w:r>
-        <w:rPr>
-          <w:lang w:eastAsia="ja-JP"/>
-        </w:rPr>
-        <w:t xml:space="preserve">to </w:t>
-      </w:r>
-      <w:r>
-        <w:rPr>
-          <w:rFonts w:hint="eastAsia"/>
-          <w:lang w:eastAsia="ja-JP"/>
-        </w:rPr>
-        <w:t>the workshop</w:t>
-      </w:r>
-      <w:r>
-        <w:rPr>
-          <w:lang w:eastAsia="ja-JP"/>
-        </w:rPr>
-        <w:t>? (</w:t>
-      </w:r>
-      <w:r>
-        <w:rPr>
-          <w:i/>
-          <w:iCs/>
-        </w:rPr>
-        <w:t>Note: Bringing a laptop is mandatory for the workshop</w:t>
-      </w:r>
-      <w:r>
-        <w:rPr>
-          <w:lang w:eastAsia="ja-JP"/>
-        </w:rPr>
-        <w:t>)</w:t>
+        <w:t xml:space="preserve">You need to have your own laptop for the workshop. </w:t>
+      </w:r>
+      <w:r>
+        <w:t>Is it possible for you to bring your own laptop</w:t>
+      </w:r>
+      <w:r>
+        <w:t xml:space="preserve"> to the workshop</w:t>
+      </w:r>
+      <w:r>
+        <w:t>?</w:t>
       </w:r>
       <w:r>
         <w:t xml:space="preserve"> </w:t>

</xml_diff>